<commit_message>
genWordwithSignature, add signature for form01
</commit_message>
<xml_diff>
--- a/src/lib/formToDocx/docTemplate/FM-ENG-GRD-01.docx
+++ b/src/lib/formToDocx/docTemplate/FM-ENG-GRD-01.docx
@@ -76,7 +76,6 @@
         </w:rPr>
         <w:t xml:space="preserve">  {</w:t>
       </w:r>
-      <w:proofErr w:type="spellStart"/>
       <w:r>
         <w:rPr>
           <w:rFonts w:ascii="TH SarabunPSK" w:hAnsi="TH SarabunPSK" w:cs="TH SarabunPSK"/>
@@ -86,7 +85,6 @@
         </w:rPr>
         <w:t>createdAt</w:t>
       </w:r>
-      <w:proofErr w:type="spellEnd"/>
       <w:r>
         <w:rPr>
           <w:rFonts w:ascii="TH SarabunPSK" w:hAnsi="TH SarabunPSK" w:cs="TH SarabunPSK"/>
@@ -204,7 +202,6 @@
         </w:rPr>
         <w:t>{</w:t>
       </w:r>
-      <w:proofErr w:type="spellStart"/>
       <w:r>
         <w:rPr>
           <w:rFonts w:ascii="TH SarabunPSK" w:hAnsi="TH SarabunPSK" w:cs="TH SarabunPSK"/>
@@ -214,7 +211,6 @@
         </w:rPr>
         <w:t>schoolName</w:t>
       </w:r>
-      <w:proofErr w:type="spellEnd"/>
       <w:r>
         <w:rPr>
           <w:rFonts w:ascii="TH SarabunPSK" w:hAnsi="TH SarabunPSK" w:cs="TH SarabunPSK"/>
@@ -261,7 +257,6 @@
         </w:rPr>
         <w:t>{</w:t>
       </w:r>
-      <w:proofErr w:type="spellStart"/>
       <w:r>
         <w:rPr>
           <w:rFonts w:ascii="TH SarabunPSK" w:hAnsi="TH SarabunPSK" w:cs="TH SarabunPSK"/>
@@ -271,7 +266,6 @@
         </w:rPr>
         <w:t>programNameTH</w:t>
       </w:r>
-      <w:proofErr w:type="spellEnd"/>
       <w:r>
         <w:rPr>
           <w:rFonts w:ascii="TH SarabunPSK" w:hAnsi="TH SarabunPSK" w:cs="TH SarabunPSK"/>
@@ -309,7 +303,6 @@
         </w:rPr>
         <w:t>{</w:t>
       </w:r>
-      <w:proofErr w:type="spellStart"/>
       <w:r>
         <w:rPr>
           <w:rFonts w:ascii="TH SarabunPSK" w:hAnsi="TH SarabunPSK" w:cs="TH SarabunPSK"/>
@@ -319,7 +312,6 @@
         </w:rPr>
         <w:t>programYear</w:t>
       </w:r>
-      <w:proofErr w:type="spellEnd"/>
       <w:r>
         <w:rPr>
           <w:rFonts w:ascii="TH SarabunPSK" w:hAnsi="TH SarabunPSK" w:cs="TH SarabunPSK"/>
@@ -495,7 +487,6 @@
         </w:rPr>
         <w:t>{</w:t>
       </w:r>
-      <w:proofErr w:type="spellStart"/>
       <w:r>
         <w:rPr>
           <w:rFonts w:ascii="TH SarabunPSK" w:hAnsi="TH SarabunPSK" w:cs="TH SarabunPSK"/>
@@ -505,7 +496,6 @@
         </w:rPr>
         <w:t>academicYear</w:t>
       </w:r>
-      <w:proofErr w:type="spellEnd"/>
       <w:r>
         <w:rPr>
           <w:rFonts w:ascii="TH SarabunPSK" w:hAnsi="TH SarabunPSK" w:cs="TH SarabunPSK"/>
@@ -645,6 +635,34 @@
       </w:r>
       <w:r>
         <w:rPr>
+          <w:rFonts w:ascii="TH SarabunPSK" w:hAnsi="TH SarabunPSK" w:cs="TH SarabunPSK"/>
+          <w:sz w:val="30"/>
+          <w:szCs w:val="30"/>
+          <w:u w:val="dotted" w:color="808080" w:themeColor="background1" w:themeShade="80"/>
+        </w:rPr>
+        <w:tab/>
+      </w:r>
+      <w:r>
+        <w:rPr>
+          <w:rFonts w:ascii="TH SarabunPSK" w:hAnsi="TH SarabunPSK" w:cs="TH SarabunPSK"/>
+          <w:sz w:val="30"/>
+          <w:szCs w:val="30"/>
+          <w:u w:val="dotted" w:color="808080" w:themeColor="background1" w:themeShade="80"/>
+        </w:rPr>
+        <w:tab/>
+        <w:t xml:space="preserve"> </w:t>
+      </w:r>
+      <w:r>
+        <w:rPr>
+          <w:rFonts w:ascii="TH SarabunPSK" w:hAnsi="TH SarabunPSK" w:cs="TH SarabunPSK"/>
+          <w:sz w:val="30"/>
+          <w:szCs w:val="30"/>
+          <w:u w:val="dotted" w:color="808080" w:themeColor="background1" w:themeShade="80"/>
+        </w:rPr>
+        <w:tab/>
+      </w:r>
+      <w:r>
+        <w:rPr>
           <w:rFonts w:ascii="TH SarabunPSK" w:hAnsi="TH SarabunPSK" w:cs="TH SarabunPSK" w:hint="cs"/>
           <w:sz w:val="30"/>
           <w:szCs w:val="30"/>
@@ -743,6 +761,34 @@
       </w:r>
       <w:r>
         <w:rPr>
+          <w:rFonts w:ascii="TH SarabunPSK" w:hAnsi="TH SarabunPSK" w:cs="TH SarabunPSK"/>
+          <w:sz w:val="30"/>
+          <w:szCs w:val="30"/>
+          <w:u w:val="dotted" w:color="808080" w:themeColor="background1" w:themeShade="80"/>
+        </w:rPr>
+        <w:tab/>
+      </w:r>
+      <w:r>
+        <w:rPr>
+          <w:rFonts w:ascii="TH SarabunPSK" w:hAnsi="TH SarabunPSK" w:cs="TH SarabunPSK"/>
+          <w:sz w:val="30"/>
+          <w:szCs w:val="30"/>
+          <w:u w:val="dotted" w:color="808080" w:themeColor="background1" w:themeShade="80"/>
+        </w:rPr>
+        <w:tab/>
+        <w:t xml:space="preserve"> </w:t>
+      </w:r>
+      <w:r>
+        <w:rPr>
+          <w:rFonts w:ascii="TH SarabunPSK" w:hAnsi="TH SarabunPSK" w:cs="TH SarabunPSK"/>
+          <w:sz w:val="30"/>
+          <w:szCs w:val="30"/>
+          <w:u w:val="dotted" w:color="808080" w:themeColor="background1" w:themeShade="80"/>
+        </w:rPr>
+        <w:tab/>
+      </w:r>
+      <w:r>
+        <w:rPr>
           <w:rFonts w:ascii="TH SarabunPSK" w:hAnsi="TH SarabunPSK" w:cs="TH SarabunPSK" w:hint="cs"/>
           <w:sz w:val="30"/>
           <w:szCs w:val="30"/>
@@ -842,6 +888,34 @@
       </w:r>
       <w:r>
         <w:rPr>
+          <w:rFonts w:ascii="TH SarabunPSK" w:hAnsi="TH SarabunPSK" w:cs="TH SarabunPSK"/>
+          <w:sz w:val="30"/>
+          <w:szCs w:val="30"/>
+          <w:u w:val="dotted" w:color="808080" w:themeColor="background1" w:themeShade="80"/>
+        </w:rPr>
+        <w:tab/>
+      </w:r>
+      <w:r>
+        <w:rPr>
+          <w:rFonts w:ascii="TH SarabunPSK" w:hAnsi="TH SarabunPSK" w:cs="TH SarabunPSK"/>
+          <w:sz w:val="30"/>
+          <w:szCs w:val="30"/>
+          <w:u w:val="dotted" w:color="808080" w:themeColor="background1" w:themeShade="80"/>
+        </w:rPr>
+        <w:tab/>
+        <w:t xml:space="preserve"> </w:t>
+      </w:r>
+      <w:r>
+        <w:rPr>
+          <w:rFonts w:ascii="TH SarabunPSK" w:hAnsi="TH SarabunPSK" w:cs="TH SarabunPSK"/>
+          <w:sz w:val="30"/>
+          <w:szCs w:val="30"/>
+          <w:u w:val="dotted" w:color="808080" w:themeColor="background1" w:themeShade="80"/>
+        </w:rPr>
+        <w:tab/>
+      </w:r>
+      <w:r>
+        <w:rPr>
           <w:rFonts w:ascii="TH SarabunPSK" w:hAnsi="TH SarabunPSK" w:cs="TH SarabunPSK" w:hint="cs"/>
           <w:sz w:val="30"/>
           <w:szCs w:val="30"/>
@@ -940,6 +1014,34 @@
       </w:r>
       <w:r>
         <w:rPr>
+          <w:rFonts w:ascii="TH SarabunPSK" w:hAnsi="TH SarabunPSK" w:cs="TH SarabunPSK"/>
+          <w:sz w:val="30"/>
+          <w:szCs w:val="30"/>
+          <w:u w:val="dotted" w:color="808080" w:themeColor="background1" w:themeShade="80"/>
+        </w:rPr>
+        <w:tab/>
+      </w:r>
+      <w:r>
+        <w:rPr>
+          <w:rFonts w:ascii="TH SarabunPSK" w:hAnsi="TH SarabunPSK" w:cs="TH SarabunPSK"/>
+          <w:sz w:val="30"/>
+          <w:szCs w:val="30"/>
+          <w:u w:val="dotted" w:color="808080" w:themeColor="background1" w:themeShade="80"/>
+        </w:rPr>
+        <w:tab/>
+        <w:t xml:space="preserve"> </w:t>
+      </w:r>
+      <w:r>
+        <w:rPr>
+          <w:rFonts w:ascii="TH SarabunPSK" w:hAnsi="TH SarabunPSK" w:cs="TH SarabunPSK"/>
+          <w:sz w:val="30"/>
+          <w:szCs w:val="30"/>
+          <w:u w:val="dotted" w:color="808080" w:themeColor="background1" w:themeShade="80"/>
+        </w:rPr>
+        <w:tab/>
+      </w:r>
+      <w:r>
+        <w:rPr>
           <w:rFonts w:ascii="TH SarabunPSK" w:hAnsi="TH SarabunPSK" w:cs="TH SarabunPSK" w:hint="cs"/>
           <w:sz w:val="30"/>
           <w:szCs w:val="30"/>
@@ -1039,6 +1141,34 @@
       </w:r>
       <w:r>
         <w:rPr>
+          <w:rFonts w:ascii="TH SarabunPSK" w:hAnsi="TH SarabunPSK" w:cs="TH SarabunPSK"/>
+          <w:sz w:val="30"/>
+          <w:szCs w:val="30"/>
+          <w:u w:val="dotted" w:color="808080" w:themeColor="background1" w:themeShade="80"/>
+        </w:rPr>
+        <w:tab/>
+      </w:r>
+      <w:r>
+        <w:rPr>
+          <w:rFonts w:ascii="TH SarabunPSK" w:hAnsi="TH SarabunPSK" w:cs="TH SarabunPSK"/>
+          <w:sz w:val="30"/>
+          <w:szCs w:val="30"/>
+          <w:u w:val="dotted" w:color="808080" w:themeColor="background1" w:themeShade="80"/>
+        </w:rPr>
+        <w:tab/>
+        <w:t xml:space="preserve"> </w:t>
+      </w:r>
+      <w:r>
+        <w:rPr>
+          <w:rFonts w:ascii="TH SarabunPSK" w:hAnsi="TH SarabunPSK" w:cs="TH SarabunPSK"/>
+          <w:sz w:val="30"/>
+          <w:szCs w:val="30"/>
+          <w:u w:val="dotted" w:color="808080" w:themeColor="background1" w:themeShade="80"/>
+        </w:rPr>
+        <w:tab/>
+      </w:r>
+      <w:r>
+        <w:rPr>
           <w:rFonts w:ascii="TH SarabunPSK" w:hAnsi="TH SarabunPSK" w:cs="TH SarabunPSK" w:hint="cs"/>
           <w:sz w:val="30"/>
           <w:szCs w:val="30"/>
@@ -1074,18 +1204,8 @@
           <w:szCs w:val="30"/>
           <w:u w:val="dotted" w:color="808080" w:themeColor="background1" w:themeShade="80"/>
         </w:rPr>
-        <w:t xml:space="preserve">     </w:t>
-      </w:r>
-      <w:r>
-        <w:rPr>
-          <w:rFonts w:ascii="TH SarabunPSK" w:hAnsi="TH SarabunPSK" w:cs="TH SarabunPSK"/>
-          <w:sz w:val="30"/>
-          <w:szCs w:val="30"/>
-          <w:u w:val="dotted" w:color="808080" w:themeColor="background1" w:themeShade="80"/>
-        </w:rPr>
-        <w:t>{</w:t>
-      </w:r>
-      <w:proofErr w:type="spellStart"/>
+        <w:t xml:space="preserve">     {</w:t>
+      </w:r>
       <w:r>
         <w:rPr>
           <w:rFonts w:ascii="TH SarabunPSK" w:hAnsi="TH SarabunPSK" w:cs="TH SarabunPSK"/>
@@ -1095,24 +1215,14 @@
         </w:rPr>
         <w:t>numberStudent</w:t>
       </w:r>
-      <w:proofErr w:type="spellEnd"/>
-      <w:r>
-        <w:rPr>
-          <w:rFonts w:ascii="TH SarabunPSK" w:hAnsi="TH SarabunPSK" w:cs="TH SarabunPSK"/>
-          <w:sz w:val="30"/>
-          <w:szCs w:val="30"/>
-          <w:u w:val="dotted" w:color="808080" w:themeColor="background1" w:themeShade="80"/>
-        </w:rPr>
-        <w:t>}</w:t>
-      </w:r>
-      <w:r>
-        <w:rPr>
-          <w:rFonts w:ascii="TH SarabunPSK" w:hAnsi="TH SarabunPSK" w:cs="TH SarabunPSK"/>
-          <w:sz w:val="30"/>
-          <w:szCs w:val="30"/>
-          <w:u w:val="dotted" w:color="808080" w:themeColor="background1" w:themeShade="80"/>
-        </w:rPr>
-        <w:t xml:space="preserve">     </w:t>
+      <w:r>
+        <w:rPr>
+          <w:rFonts w:ascii="TH SarabunPSK" w:hAnsi="TH SarabunPSK" w:cs="TH SarabunPSK"/>
+          <w:sz w:val="30"/>
+          <w:szCs w:val="30"/>
+          <w:u w:val="dotted" w:color="808080" w:themeColor="background1" w:themeShade="80"/>
+        </w:rPr>
+        <w:t xml:space="preserve">}     </w:t>
       </w:r>
       <w:r>
         <w:rPr>
@@ -1164,7 +1274,34 @@
           <w:szCs w:val="30"/>
           <w:u w:val="dotted" w:color="808080" w:themeColor="background1" w:themeShade="80"/>
         </w:rPr>
-        <w:t>prefix</w:t>
+        <w:t>st</w:t>
+      </w:r>
+      <w:r>
+        <w:rPr>
+          <w:rFonts w:ascii="TH SarabunPSK" w:hAnsi="TH SarabunPSK" w:cs="TH SarabunPSK"/>
+          <w:sz w:val="30"/>
+          <w:szCs w:val="30"/>
+          <w:u w:val="dotted" w:color="808080" w:themeColor="background1" w:themeShade="80"/>
+        </w:rPr>
+        <w:t>d</w:t>
+      </w:r>
+      <w:r>
+        <w:rPr>
+          <w:rFonts w:ascii="TH SarabunPSK" w:hAnsi="TH SarabunPSK" w:cs="TH SarabunPSK"/>
+          <w:sz w:val="30"/>
+          <w:szCs w:val="30"/>
+          <w:u w:val="dotted" w:color="808080" w:themeColor="background1" w:themeShade="80"/>
+        </w:rPr>
+        <w:t>P</w:t>
+      </w:r>
+      <w:r>
+        <w:rPr>
+          <w:rFonts w:ascii="TH SarabunPSK" w:hAnsi="TH SarabunPSK" w:cs="TH SarabunPSK"/>
+          <w:sz w:val="30"/>
+          <w:szCs w:val="30"/>
+          <w:u w:val="dotted" w:color="808080" w:themeColor="background1" w:themeShade="80"/>
+        </w:rPr>
+        <w:t>refix</w:t>
       </w:r>
       <w:r>
         <w:rPr>
@@ -1175,18 +1312,42 @@
         </w:rPr>
         <w:t>} {</w:t>
       </w:r>
-      <w:proofErr w:type="spellStart"/>
-      <w:proofErr w:type="gramStart"/>
-      <w:r>
-        <w:rPr>
-          <w:rFonts w:ascii="TH SarabunPSK" w:hAnsi="TH SarabunPSK" w:cs="TH SarabunPSK"/>
-          <w:sz w:val="30"/>
-          <w:szCs w:val="30"/>
-          <w:u w:val="dotted" w:color="808080" w:themeColor="background1" w:themeShade="80"/>
-        </w:rPr>
-        <w:t>firstName</w:t>
-      </w:r>
-      <w:proofErr w:type="spellEnd"/>
+      <w:r>
+        <w:rPr>
+          <w:rFonts w:ascii="TH SarabunPSK" w:hAnsi="TH SarabunPSK" w:cs="TH SarabunPSK"/>
+          <w:sz w:val="30"/>
+          <w:szCs w:val="30"/>
+          <w:u w:val="dotted" w:color="808080" w:themeColor="background1" w:themeShade="80"/>
+        </w:rPr>
+        <w:t>st</w:t>
+      </w:r>
+      <w:r>
+        <w:rPr>
+          <w:rFonts w:ascii="TH SarabunPSK" w:hAnsi="TH SarabunPSK" w:cs="TH SarabunPSK"/>
+          <w:sz w:val="30"/>
+          <w:szCs w:val="30"/>
+          <w:u w:val="dotted" w:color="808080" w:themeColor="background1" w:themeShade="80"/>
+        </w:rPr>
+        <w:t>d</w:t>
+      </w:r>
+      <w:r>
+        <w:rPr>
+          <w:rFonts w:ascii="TH SarabunPSK" w:hAnsi="TH SarabunPSK" w:cs="TH SarabunPSK"/>
+          <w:sz w:val="30"/>
+          <w:szCs w:val="30"/>
+          <w:u w:val="dotted" w:color="808080" w:themeColor="background1" w:themeShade="80"/>
+        </w:rPr>
+        <w:t>F</w:t>
+      </w:r>
+      <w:r>
+        <w:rPr>
+          <w:rFonts w:ascii="TH SarabunPSK" w:hAnsi="TH SarabunPSK" w:cs="TH SarabunPSK"/>
+          <w:sz w:val="30"/>
+          <w:szCs w:val="30"/>
+          <w:u w:val="dotted" w:color="808080" w:themeColor="background1" w:themeShade="80"/>
+        </w:rPr>
+        <w:t>irstName</w:t>
+      </w:r>
       <w:r>
         <w:rPr>
           <w:rFonts w:ascii="TH SarabunPSK" w:hAnsi="TH SarabunPSK" w:cs="TH SarabunPSK"/>
@@ -1214,18 +1375,42 @@
         </w:rPr>
         <w:t xml:space="preserve"> {</w:t>
       </w:r>
-      <w:proofErr w:type="spellStart"/>
-      <w:proofErr w:type="gramEnd"/>
-      <w:r>
-        <w:rPr>
-          <w:rFonts w:ascii="TH SarabunPSK" w:hAnsi="TH SarabunPSK" w:cs="TH SarabunPSK"/>
-          <w:sz w:val="30"/>
-          <w:szCs w:val="30"/>
-          <w:u w:val="dotted" w:color="808080" w:themeColor="background1" w:themeShade="80"/>
-        </w:rPr>
-        <w:t>lastName</w:t>
-      </w:r>
-      <w:proofErr w:type="spellEnd"/>
+      <w:r>
+        <w:rPr>
+          <w:rFonts w:ascii="TH SarabunPSK" w:hAnsi="TH SarabunPSK" w:cs="TH SarabunPSK"/>
+          <w:sz w:val="30"/>
+          <w:szCs w:val="30"/>
+          <w:u w:val="dotted" w:color="808080" w:themeColor="background1" w:themeShade="80"/>
+        </w:rPr>
+        <w:t>st</w:t>
+      </w:r>
+      <w:r>
+        <w:rPr>
+          <w:rFonts w:ascii="TH SarabunPSK" w:hAnsi="TH SarabunPSK" w:cs="TH SarabunPSK"/>
+          <w:sz w:val="30"/>
+          <w:szCs w:val="30"/>
+          <w:u w:val="dotted" w:color="808080" w:themeColor="background1" w:themeShade="80"/>
+        </w:rPr>
+        <w:t>d</w:t>
+      </w:r>
+      <w:r>
+        <w:rPr>
+          <w:rFonts w:ascii="TH SarabunPSK" w:hAnsi="TH SarabunPSK" w:cs="TH SarabunPSK"/>
+          <w:sz w:val="30"/>
+          <w:szCs w:val="30"/>
+          <w:u w:val="dotted" w:color="808080" w:themeColor="background1" w:themeShade="80"/>
+        </w:rPr>
+        <w:t>L</w:t>
+      </w:r>
+      <w:r>
+        <w:rPr>
+          <w:rFonts w:ascii="TH SarabunPSK" w:hAnsi="TH SarabunPSK" w:cs="TH SarabunPSK"/>
+          <w:sz w:val="30"/>
+          <w:szCs w:val="30"/>
+          <w:u w:val="dotted" w:color="808080" w:themeColor="background1" w:themeShade="80"/>
+        </w:rPr>
+        <w:t>astName</w:t>
+      </w:r>
       <w:r>
         <w:rPr>
           <w:rFonts w:ascii="TH SarabunPSK" w:hAnsi="TH SarabunPSK" w:cs="TH SarabunPSK"/>
@@ -1246,15 +1431,6 @@
       </w:r>
       <w:r>
         <w:rPr>
-          <w:rFonts w:ascii="TH SarabunPSK" w:hAnsi="TH SarabunPSK" w:cs="TH SarabunPSK"/>
-          <w:sz w:val="30"/>
-          <w:szCs w:val="30"/>
-          <w:u w:val="dotted" w:color="808080" w:themeColor="background1" w:themeShade="80"/>
-        </w:rPr>
-        <w:tab/>
-      </w:r>
-      <w:r>
-        <w:rPr>
           <w:rFonts w:ascii="TH SarabunPSK" w:hAnsi="TH SarabunPSK" w:cs="TH SarabunPSK" w:hint="cs"/>
           <w:sz w:val="30"/>
           <w:szCs w:val="30"/>
@@ -1326,6 +1502,15 @@
           <w:u w:val="dotted" w:color="808080" w:themeColor="background1" w:themeShade="80"/>
         </w:rPr>
         <w:tab/>
+      </w:r>
+      <w:r>
+        <w:rPr>
+          <w:rFonts w:ascii="TH SarabunPSK" w:hAnsi="TH SarabunPSK" w:cs="TH SarabunPSK"/>
+          <w:sz w:val="30"/>
+          <w:szCs w:val="30"/>
+          <w:u w:val="dotted" w:color="808080" w:themeColor="background1" w:themeShade="80"/>
+        </w:rPr>
+        <w:t>{times}</w:t>
       </w:r>
       <w:r>
         <w:rPr>
@@ -1374,7 +1559,6 @@
         </w:rPr>
         <w:t>{</w:t>
       </w:r>
-      <w:proofErr w:type="spellStart"/>
       <w:r>
         <w:rPr>
           <w:rFonts w:ascii="TH SarabunPSK" w:hAnsi="TH SarabunPSK" w:cs="TH SarabunPSK"/>
@@ -1391,17 +1575,7 @@
           <w:szCs w:val="30"/>
           <w:u w:val="dotted" w:color="808080" w:themeColor="background1" w:themeShade="80"/>
         </w:rPr>
-        <w:t>ay</w:t>
-      </w:r>
-      <w:proofErr w:type="spellEnd"/>
-      <w:r>
-        <w:rPr>
-          <w:rFonts w:ascii="TH SarabunPSK" w:hAnsi="TH SarabunPSK" w:cs="TH SarabunPSK"/>
-          <w:sz w:val="30"/>
-          <w:szCs w:val="30"/>
-          <w:u w:val="dotted" w:color="808080" w:themeColor="background1" w:themeShade="80"/>
-        </w:rPr>
-        <w:t>}</w:t>
+        <w:t>ay}</w:t>
       </w:r>
       <w:r>
         <w:rPr>
@@ -1440,7 +1614,6 @@
         </w:rPr>
         <w:t>{</w:t>
       </w:r>
-      <w:proofErr w:type="spellStart"/>
       <w:r>
         <w:rPr>
           <w:rFonts w:ascii="TH SarabunPSK" w:hAnsi="TH SarabunPSK" w:cs="TH SarabunPSK"/>
@@ -1457,17 +1630,7 @@
           <w:szCs w:val="30"/>
           <w:u w:val="dotted" w:color="808080" w:themeColor="background1" w:themeShade="80"/>
         </w:rPr>
-        <w:t>onth</w:t>
-      </w:r>
-      <w:proofErr w:type="spellEnd"/>
-      <w:r>
-        <w:rPr>
-          <w:rFonts w:ascii="TH SarabunPSK" w:hAnsi="TH SarabunPSK" w:cs="TH SarabunPSK"/>
-          <w:sz w:val="30"/>
-          <w:szCs w:val="30"/>
-          <w:u w:val="dotted" w:color="808080" w:themeColor="background1" w:themeShade="80"/>
-        </w:rPr>
-        <w:t>}</w:t>
+        <w:t>onth}</w:t>
       </w:r>
       <w:r>
         <w:rPr>
@@ -1514,7 +1677,6 @@
         </w:rPr>
         <w:t xml:space="preserve">  {</w:t>
       </w:r>
-      <w:proofErr w:type="spellStart"/>
       <w:r>
         <w:rPr>
           <w:rFonts w:ascii="TH SarabunPSK" w:hAnsi="TH SarabunPSK" w:cs="TH SarabunPSK"/>
@@ -1524,7 +1686,6 @@
         </w:rPr>
         <w:t>examYear</w:t>
       </w:r>
-      <w:proofErr w:type="spellEnd"/>
       <w:r>
         <w:rPr>
           <w:rFonts w:ascii="TH SarabunPSK" w:hAnsi="TH SarabunPSK" w:cs="TH SarabunPSK"/>
@@ -1584,6 +1745,7 @@
           <w:sz w:val="30"/>
           <w:szCs w:val="30"/>
           <w:u w:val="dotted"/>
+          <w:lang w:val="en-GB"/>
         </w:rPr>
       </w:pPr>
       <w:r>
@@ -1611,9 +1773,8 @@
           <w:sz w:val="30"/>
           <w:szCs w:val="30"/>
           <w:u w:val="dotted"/>
-          <w:cs/>
-        </w:rPr>
-        <w:tab/>
+        </w:rPr>
+        <w:t>{</w:t>
       </w:r>
       <w:r>
         <w:rPr>
@@ -1621,9 +1782,37 @@
           <w:sz w:val="30"/>
           <w:szCs w:val="30"/>
           <w:u w:val="dotted"/>
-          <w:cs/>
-        </w:rPr>
-        <w:tab/>
+        </w:rPr>
+        <w:t>IMAGE image(</w:t>
+      </w:r>
+      <w:r>
+        <w:rPr>
+          <w:rFonts w:ascii="TH SarabunPSK" w:hAnsi="TH SarabunPSK" w:cs="TH SarabunPSK"/>
+          <w:sz w:val="30"/>
+          <w:szCs w:val="30"/>
+          <w:u w:val="dotted"/>
+          <w:lang w:val="en-GB"/>
+        </w:rPr>
+        <w:t>headSignUrl</w:t>
+      </w:r>
+      <w:r>
+        <w:rPr>
+          <w:rFonts w:ascii="TH SarabunPSK" w:hAnsi="TH SarabunPSK" w:cs="TH SarabunPSK"/>
+          <w:sz w:val="30"/>
+          <w:szCs w:val="30"/>
+          <w:u w:val="dotted"/>
+          <w:lang w:val="en-GB"/>
+        </w:rPr>
+        <w:t>)</w:t>
+      </w:r>
+      <w:r>
+        <w:rPr>
+          <w:rFonts w:ascii="TH SarabunPSK" w:hAnsi="TH SarabunPSK" w:cs="TH SarabunPSK"/>
+          <w:sz w:val="30"/>
+          <w:szCs w:val="30"/>
+          <w:u w:val="dotted"/>
+        </w:rPr>
+        <w:t>}</w:t>
       </w:r>
       <w:r>
         <w:rPr>
@@ -1639,7 +1828,7 @@
     <w:p>
       <w:pPr>
         <w:spacing w:after="0" w:line="380" w:lineRule="exact"/>
-        <w:ind w:left="5670" w:right="-1"/>
+        <w:ind w:left="5103" w:right="-1" w:hanging="992"/>
         <w:jc w:val="center"/>
         <w:rPr>
           <w:rFonts w:ascii="TH SarabunPSK" w:hAnsi="TH SarabunPSK" w:cs="TH SarabunPSK"/>
@@ -1649,6 +1838,22 @@
       </w:pPr>
       <w:r>
         <w:rPr>
+          <w:rFonts w:ascii="TH SarabunPSK" w:hAnsi="TH SarabunPSK" w:cs="TH SarabunPSK"/>
+          <w:sz w:val="30"/>
+          <w:szCs w:val="30"/>
+        </w:rPr>
+        <w:tab/>
+      </w:r>
+      <w:r>
+        <w:rPr>
+          <w:rFonts w:ascii="TH SarabunPSK" w:hAnsi="TH SarabunPSK" w:cs="TH SarabunPSK"/>
+          <w:sz w:val="30"/>
+          <w:szCs w:val="30"/>
+        </w:rPr>
+        <w:tab/>
+      </w:r>
+      <w:r>
+        <w:rPr>
           <w:rFonts w:ascii="TH SarabunPSK" w:hAnsi="TH SarabunPSK" w:cs="TH SarabunPSK" w:hint="cs"/>
           <w:sz w:val="30"/>
           <w:szCs w:val="30"/>
@@ -1663,43 +1868,61 @@
           <w:szCs w:val="30"/>
           <w:u w:val="dotted" w:color="808080" w:themeColor="background1" w:themeShade="80"/>
         </w:rPr>
-        <w:tab/>
-      </w:r>
-      <w:r>
-        <w:rPr>
-          <w:rFonts w:ascii="TH SarabunPSK" w:hAnsi="TH SarabunPSK" w:cs="TH SarabunPSK"/>
-          <w:sz w:val="30"/>
-          <w:szCs w:val="30"/>
-          <w:u w:val="dotted" w:color="808080" w:themeColor="background1" w:themeShade="80"/>
-        </w:rPr>
-        <w:tab/>
-      </w:r>
-      <w:r>
-        <w:rPr>
-          <w:rFonts w:ascii="TH SarabunPSK" w:hAnsi="TH SarabunPSK" w:cs="TH SarabunPSK"/>
-          <w:sz w:val="30"/>
-          <w:szCs w:val="30"/>
-          <w:u w:val="dotted" w:color="808080" w:themeColor="background1" w:themeShade="80"/>
-        </w:rPr>
-        <w:tab/>
-      </w:r>
-      <w:r>
-        <w:rPr>
-          <w:rFonts w:ascii="TH SarabunPSK" w:hAnsi="TH SarabunPSK" w:cs="TH SarabunPSK"/>
-          <w:sz w:val="30"/>
-          <w:szCs w:val="30"/>
-          <w:u w:val="dotted" w:color="808080" w:themeColor="background1" w:themeShade="80"/>
-        </w:rPr>
-        <w:tab/>
-      </w:r>
-      <w:r>
-        <w:rPr>
-          <w:rFonts w:ascii="TH SarabunPSK" w:hAnsi="TH SarabunPSK" w:cs="TH SarabunPSK"/>
-          <w:sz w:val="30"/>
-          <w:szCs w:val="30"/>
-          <w:u w:val="dotted" w:color="808080" w:themeColor="background1" w:themeShade="80"/>
-        </w:rPr>
-        <w:tab/>
+        <w:t>{headP</w:t>
+      </w:r>
+      <w:r>
+        <w:rPr>
+          <w:rFonts w:ascii="TH SarabunPSK" w:hAnsi="TH SarabunPSK" w:cs="TH SarabunPSK"/>
+          <w:sz w:val="30"/>
+          <w:szCs w:val="30"/>
+          <w:u w:val="dotted" w:color="808080" w:themeColor="background1" w:themeShade="80"/>
+        </w:rPr>
+        <w:t>refix</w:t>
+      </w:r>
+      <w:r>
+        <w:rPr>
+          <w:rFonts w:ascii="TH SarabunPSK" w:hAnsi="TH SarabunPSK" w:cs="TH SarabunPSK"/>
+          <w:sz w:val="30"/>
+          <w:szCs w:val="30"/>
+          <w:u w:val="dotted" w:color="808080" w:themeColor="background1" w:themeShade="80"/>
+        </w:rPr>
+        <w:t>} {headF</w:t>
+      </w:r>
+      <w:r>
+        <w:rPr>
+          <w:rFonts w:ascii="TH SarabunPSK" w:hAnsi="TH SarabunPSK" w:cs="TH SarabunPSK"/>
+          <w:sz w:val="30"/>
+          <w:szCs w:val="30"/>
+          <w:u w:val="dotted" w:color="808080" w:themeColor="background1" w:themeShade="80"/>
+        </w:rPr>
+        <w:t>irstName</w:t>
+      </w:r>
+      <w:r>
+        <w:rPr>
+          <w:rFonts w:ascii="TH SarabunPSK" w:hAnsi="TH SarabunPSK" w:cs="TH SarabunPSK"/>
+          <w:sz w:val="30"/>
+          <w:szCs w:val="30"/>
+          <w:u w:val="dotted" w:color="808080" w:themeColor="background1" w:themeShade="80"/>
+        </w:rPr>
+        <w:t>}  {headL</w:t>
+      </w:r>
+      <w:r>
+        <w:rPr>
+          <w:rFonts w:ascii="TH SarabunPSK" w:hAnsi="TH SarabunPSK" w:cs="TH SarabunPSK"/>
+          <w:sz w:val="30"/>
+          <w:szCs w:val="30"/>
+          <w:u w:val="dotted" w:color="808080" w:themeColor="background1" w:themeShade="80"/>
+        </w:rPr>
+        <w:t>astName</w:t>
+      </w:r>
+      <w:r>
+        <w:rPr>
+          <w:rFonts w:ascii="TH SarabunPSK" w:hAnsi="TH SarabunPSK" w:cs="TH SarabunPSK"/>
+          <w:sz w:val="30"/>
+          <w:szCs w:val="30"/>
+          <w:u w:val="dotted" w:color="808080" w:themeColor="background1" w:themeShade="80"/>
+        </w:rPr>
+        <w:t>}</w:t>
       </w:r>
       <w:r>
         <w:rPr>
@@ -1714,8 +1937,8 @@
     <w:p>
       <w:pPr>
         <w:spacing w:after="0" w:line="380" w:lineRule="exact"/>
-        <w:ind w:left="5670" w:right="-1"/>
-        <w:jc w:val="center"/>
+        <w:ind w:left="5670" w:right="-1" w:firstLine="567"/>
+        <w:jc w:val="both"/>
         <w:rPr>
           <w:rFonts w:ascii="TH SarabunPSK" w:hAnsi="TH SarabunPSK" w:cs="TH SarabunPSK"/>
           <w:sz w:val="30"/>
@@ -1748,19 +1971,8 @@
           <w:sz w:val="30"/>
           <w:szCs w:val="30"/>
           <w:u w:val="dotted"/>
-          <w:cs/>
-        </w:rPr>
-        <w:tab/>
-      </w:r>
-      <w:r>
-        <w:rPr>
-          <w:rFonts w:ascii="TH SarabunPSK" w:hAnsi="TH SarabunPSK" w:cs="TH SarabunPSK"/>
-          <w:sz w:val="30"/>
-          <w:szCs w:val="30"/>
-          <w:u w:val="dotted"/>
-          <w:cs/>
-        </w:rPr>
-        <w:tab/>
+        </w:rPr>
+        <w:t>{headSchoolSchool}</w:t>
       </w:r>
       <w:r>
         <w:rPr>
@@ -1963,29 +2175,6 @@
           <w:bCs/>
           <w:sz w:val="18"/>
           <w:szCs w:val="18"/>
-        </w:rPr>
-      </w:pPr>
-    </w:p>
-    <w:p>
-      <w:pPr>
-        <w:pStyle w:val="ListParagraph"/>
-        <w:tabs>
-          <w:tab w:val="left" w:pos="851"/>
-          <w:tab w:val="left" w:pos="1440"/>
-          <w:tab w:val="left" w:pos="2160"/>
-          <w:tab w:val="left" w:pos="2880"/>
-          <w:tab w:val="left" w:pos="3600"/>
-          <w:tab w:val="left" w:pos="4320"/>
-          <w:tab w:val="left" w:pos="8790"/>
-        </w:tabs>
-        <w:spacing w:before="720" w:after="0" w:line="240" w:lineRule="auto"/>
-        <w:ind w:left="0" w:right="-1"/>
-        <w:rPr>
-          <w:rFonts w:ascii="TH SarabunPSK" w:hAnsi="TH SarabunPSK" w:cs="TH SarabunPSK"/>
-          <w:b/>
-          <w:bCs/>
-          <w:sz w:val="24"/>
-          <w:szCs w:val="24"/>
         </w:rPr>
       </w:pPr>
     </w:p>

</xml_diff>